<commit_message>
all done! deliverable left
</commit_message>
<xml_diff>
--- a/Deliverables-Jiachen&Henry.docx
+++ b/Deliverables-Jiachen&Henry.docx
@@ -395,8 +395,8 @@
           <w:noProof/>
         </w:rPr>
         <w:drawing>
-          <wp:inline distT="0" distB="0" distL="0" distR="0" wp14:anchorId="26B41871" wp14:editId="7B18A8E1">
-            <wp:extent cx="5943600" cy="4457700"/>
+          <wp:inline distT="0" distB="0" distL="0" distR="0" wp14:anchorId="26B41871" wp14:editId="3EABDBFE">
+            <wp:extent cx="5486400" cy="4114800"/>
             <wp:effectExtent l="0" t="0" r="0" b="0"/>
             <wp:docPr id="5" name="Picture 5"/>
             <wp:cNvGraphicFramePr>
@@ -424,7 +424,7 @@
                   <pic:spPr>
                     <a:xfrm>
                       <a:off x="0" y="0"/>
-                      <a:ext cx="5943600" cy="4457700"/>
+                      <a:ext cx="5486400" cy="4114800"/>
                     </a:xfrm>
                     <a:prstGeom prst="rect">
                       <a:avLst/>
@@ -445,6 +445,57 @@
     </w:p>
     <w:p/>
     <w:p>
+      <w:bookmarkStart w:id="0" w:name="_GoBack"/>
+      <w:r>
+        <w:rPr>
+          <w:noProof/>
+        </w:rPr>
+        <w:lastRenderedPageBreak/>
+        <w:drawing>
+          <wp:inline distT="0" distB="0" distL="0" distR="0" wp14:anchorId="6E4A3ACE" wp14:editId="03497D79">
+            <wp:extent cx="5486400" cy="3657600"/>
+            <wp:effectExtent l="0" t="0" r="0" b="0"/>
+            <wp:docPr id="6" name="Picture 6"/>
+            <wp:cNvGraphicFramePr>
+              <a:graphicFrameLocks xmlns:a="http://schemas.openxmlformats.org/drawingml/2006/main" noChangeAspect="1"/>
+            </wp:cNvGraphicFramePr>
+            <a:graphic xmlns:a="http://schemas.openxmlformats.org/drawingml/2006/main">
+              <a:graphicData uri="http://schemas.openxmlformats.org/drawingml/2006/picture">
+                <pic:pic xmlns:pic="http://schemas.openxmlformats.org/drawingml/2006/picture">
+                  <pic:nvPicPr>
+                    <pic:cNvPr id="6" name="DSCF1878.JPG"/>
+                    <pic:cNvPicPr/>
+                  </pic:nvPicPr>
+                  <pic:blipFill>
+                    <a:blip r:embed="rId10" cstate="print">
+                      <a:extLst>
+                        <a:ext uri="{28A0092B-C50C-407E-A947-70E740481C1C}">
+                          <a14:useLocalDpi xmlns:a14="http://schemas.microsoft.com/office/drawing/2010/main" val="0"/>
+                        </a:ext>
+                      </a:extLst>
+                    </a:blip>
+                    <a:stretch>
+                      <a:fillRect/>
+                    </a:stretch>
+                  </pic:blipFill>
+                  <pic:spPr>
+                    <a:xfrm>
+                      <a:off x="0" y="0"/>
+                      <a:ext cx="5486400" cy="3657600"/>
+                    </a:xfrm>
+                    <a:prstGeom prst="rect">
+                      <a:avLst/>
+                    </a:prstGeom>
+                  </pic:spPr>
+                </pic:pic>
+              </a:graphicData>
+            </a:graphic>
+          </wp:inline>
+        </w:drawing>
+      </w:r>
+      <w:bookmarkEnd w:id="0"/>
+    </w:p>
+    <w:p>
       <w:pPr>
         <w:pStyle w:val="ListParagraph"/>
         <w:numPr>
@@ -608,7 +659,6 @@
     </w:p>
     <w:p>
       <w:r>
-        <w:lastRenderedPageBreak/>
         <w:t>And the two strains are the identical plant</w:t>
       </w:r>
     </w:p>
@@ -704,6 +754,7 @@
     </w:p>
     <w:p>
       <w:r>
+        <w:lastRenderedPageBreak/>
         <w:t>And S2’s final conclusion is not defined</w:t>
       </w:r>
     </w:p>
@@ -946,7 +997,6 @@
     </w:p>
     <w:p>
       <w:r>
-        <w:lastRenderedPageBreak/>
         <w:t>Write S2’s final conclusion as Heterozygous</w:t>
       </w:r>
     </w:p>
@@ -1037,6 +1087,7 @@
     </w:p>
     <w:p>
       <w:r>
+        <w:lastRenderedPageBreak/>
         <w:t>Write S1’s final conclusion as Heterozygous</w:t>
       </w:r>
     </w:p>
@@ -1299,8 +1350,176 @@
     </w:p>
     <w:p>
       <w:r>
+        <w:t>Write S3’s final conclusion as Homozygous Recessive</w:t>
+      </w:r>
+    </w:p>
+    <w:p/>
+    <w:p>
+      <w:pPr>
+        <w:rPr>
+          <w:b/>
+          <w:bCs/>
+          <w:color w:val="8496B0" w:themeColor="text2" w:themeTint="99"/>
+          <w:sz w:val="32"/>
+          <w:szCs w:val="32"/>
+        </w:rPr>
+      </w:pPr>
+      <w:r>
+        <w:rPr>
+          <w:b/>
+          <w:bCs/>
+          <w:color w:val="8496B0" w:themeColor="text2" w:themeTint="99"/>
+          <w:sz w:val="32"/>
+          <w:szCs w:val="32"/>
+        </w:rPr>
+        <w:t>RULE 9</w:t>
+      </w:r>
+    </w:p>
+    <w:p>
+      <w:pPr>
+        <w:rPr>
+          <w:b/>
+          <w:bCs/>
+        </w:rPr>
+      </w:pPr>
+      <w:r>
+        <w:rPr>
+          <w:b/>
+          <w:bCs/>
+        </w:rPr>
+        <w:t>makeInferenceFromS1xS2_HET</w:t>
+      </w:r>
+    </w:p>
+    <w:p>
+      <w:r>
+        <w:rPr>
+          <w:b/>
+          <w:bCs/>
+        </w:rPr>
+        <w:t>IF</w:t>
+      </w:r>
+      <w:r>
+        <w:t xml:space="preserve"> there is a goal to determine the gene type of S </w:t>
+      </w:r>
+    </w:p>
+    <w:p>
+      <w:r>
+        <w:t>And S1’s final conclusion is Heterozygous or Homozygous Dominant</w:t>
+      </w:r>
+    </w:p>
+    <w:p>
+      <w:r>
+        <w:t>And the phenotype of S1 is the same as the phenotype of S2</w:t>
+      </w:r>
+    </w:p>
+    <w:p>
+      <w:r>
+        <w:t>And S2’s partial conclusion is “Heterozygous or Homozygous recessive”</w:t>
+      </w:r>
+    </w:p>
+    <w:p>
+      <w:pPr>
+        <w:rPr>
+          <w:b/>
+          <w:bCs/>
+        </w:rPr>
+      </w:pPr>
+      <w:r>
+        <w:rPr>
+          <w:b/>
+          <w:bCs/>
+        </w:rPr>
+        <w:t>THEN</w:t>
+      </w:r>
+    </w:p>
+    <w:p>
+      <w:r>
+        <w:t>Write S2’s final conclusion as Heterozygous</w:t>
+      </w:r>
+    </w:p>
+    <w:p/>
+    <w:p>
+      <w:pPr>
+        <w:rPr>
+          <w:b/>
+          <w:bCs/>
+          <w:color w:val="8496B0" w:themeColor="text2" w:themeTint="99"/>
+          <w:sz w:val="32"/>
+          <w:szCs w:val="32"/>
+        </w:rPr>
+      </w:pPr>
+      <w:r>
+        <w:rPr>
+          <w:b/>
+          <w:bCs/>
+          <w:color w:val="8496B0" w:themeColor="text2" w:themeTint="99"/>
+          <w:sz w:val="32"/>
+          <w:szCs w:val="32"/>
+        </w:rPr>
+        <w:t>RULE 10</w:t>
+      </w:r>
+    </w:p>
+    <w:p>
+      <w:pPr>
+        <w:rPr>
+          <w:b/>
+          <w:bCs/>
+        </w:rPr>
+      </w:pPr>
+      <w:r>
+        <w:rPr>
+          <w:b/>
+          <w:bCs/>
+        </w:rPr>
         <w:lastRenderedPageBreak/>
-        <w:t>Write S3’s final conclusion as Homozygous Recessive</w:t>
+        <w:t>makeInferenceFromS1xS2_same_HD</w:t>
+      </w:r>
+    </w:p>
+    <w:p>
+      <w:r>
+        <w:rPr>
+          <w:b/>
+          <w:bCs/>
+        </w:rPr>
+        <w:t>IF</w:t>
+      </w:r>
+      <w:r>
+        <w:t xml:space="preserve"> there is a goal to determine the gene type of S </w:t>
+      </w:r>
+    </w:p>
+    <w:p>
+      <w:r>
+        <w:t>And S1’s final conclusion is Heterozygous or Homozygous Dominant</w:t>
+      </w:r>
+    </w:p>
+    <w:p>
+      <w:r>
+        <w:t>And the phenotype of S1 is the same as the phenotype of S2</w:t>
+      </w:r>
+    </w:p>
+    <w:p>
+      <w:r>
+        <w:t>And S2’s partial conclusion is “Homozygous”</w:t>
+      </w:r>
+    </w:p>
+    <w:p>
+      <w:pPr>
+        <w:rPr>
+          <w:b/>
+          <w:bCs/>
+        </w:rPr>
+      </w:pPr>
+      <w:r>
+        <w:rPr>
+          <w:b/>
+          <w:bCs/>
+        </w:rPr>
+        <w:t>THEN</w:t>
+      </w:r>
+    </w:p>
+    <w:p>
+      <w:r>
+        <w:t>Write S2’s final conclusion as Homozygous Dominant</w:t>
       </w:r>
     </w:p>
     <w:p/>
@@ -1322,22 +1541,22 @@
           <w:sz w:val="32"/>
           <w:szCs w:val="32"/>
         </w:rPr>
-        <w:t>RULE 9</w:t>
-      </w:r>
-    </w:p>
-    <w:p>
-      <w:pPr>
-        <w:rPr>
-          <w:b/>
-          <w:bCs/>
-        </w:rPr>
-      </w:pPr>
-      <w:r>
-        <w:rPr>
-          <w:b/>
-          <w:bCs/>
-        </w:rPr>
-        <w:t>makeInferenceFromS1xS2_HET</w:t>
+        <w:t>RULE 11</w:t>
+      </w:r>
+    </w:p>
+    <w:p>
+      <w:pPr>
+        <w:rPr>
+          <w:b/>
+          <w:bCs/>
+        </w:rPr>
+      </w:pPr>
+      <w:r>
+        <w:rPr>
+          <w:b/>
+          <w:bCs/>
+        </w:rPr>
+        <w:t>makeInferenceFromS1xS2_HD</w:t>
       </w:r>
     </w:p>
     <w:p>
@@ -1354,7 +1573,12 @@
     </w:p>
     <w:p>
       <w:r>
-        <w:t>And S1’s final conclusion is Heterozygous or Homozygous Dominant</w:t>
+        <w:t>And S1’s final conclusion is Heterozygous</w:t>
+      </w:r>
+    </w:p>
+    <w:p>
+      <w:r>
+        <w:t>And S3’s final conclusion is Homozygous Recessive</w:t>
       </w:r>
     </w:p>
     <w:p>
@@ -1364,7 +1588,7 @@
     </w:p>
     <w:p>
       <w:r>
-        <w:t>And S2’s partial conclusion is “Heterozygous or Homozygous recessive”</w:t>
+        <w:t>And the cross for S1xS2 result is equal to 100 percent of phenotype A</w:t>
       </w:r>
     </w:p>
     <w:p>
@@ -1384,7 +1608,7 @@
     </w:p>
     <w:p>
       <w:r>
-        <w:t>Write S2’s final conclusion as Heterozygous</w:t>
+        <w:t>Write S2’s final conclusion as Homozygous Dominant</w:t>
       </w:r>
     </w:p>
     <w:p/>
@@ -1406,22 +1630,22 @@
           <w:sz w:val="32"/>
           <w:szCs w:val="32"/>
         </w:rPr>
-        <w:t>RULE 10</w:t>
-      </w:r>
-    </w:p>
-    <w:p>
-      <w:pPr>
-        <w:rPr>
-          <w:b/>
-          <w:bCs/>
-        </w:rPr>
-      </w:pPr>
-      <w:r>
-        <w:rPr>
-          <w:b/>
-          <w:bCs/>
-        </w:rPr>
-        <w:t>makeInferenceFromS1xS2_same_HD</w:t>
+        <w:t>RULE 12</w:t>
+      </w:r>
+    </w:p>
+    <w:p>
+      <w:pPr>
+        <w:rPr>
+          <w:b/>
+          <w:bCs/>
+        </w:rPr>
+      </w:pPr>
+      <w:r>
+        <w:rPr>
+          <w:b/>
+          <w:bCs/>
+        </w:rPr>
+        <w:t>makeInferenceFromS1xS1_HR</w:t>
       </w:r>
     </w:p>
     <w:p>
@@ -1438,17 +1662,17 @@
     </w:p>
     <w:p>
       <w:r>
-        <w:t>And S1’s final conclusion is Heterozygous or Homozygous Dominant</w:t>
-      </w:r>
-    </w:p>
-    <w:p>
-      <w:r>
-        <w:t>And the phenotype of S1 is the same as the phenotype of S2</w:t>
-      </w:r>
-    </w:p>
-    <w:p>
-      <w:r>
-        <w:t>And S2’s partial conclusion is “Homozygous”</w:t>
+        <w:t>And S1’s partial conclusion is “Heterozygous or Homozygous recessive”</w:t>
+      </w:r>
+    </w:p>
+    <w:p>
+      <w:r>
+        <w:t>And the two strains are the identical plant</w:t>
+      </w:r>
+    </w:p>
+    <w:p>
+      <w:r>
+        <w:t>And the cross for S1xS1 result is equal to 100 percent of phenotype A</w:t>
       </w:r>
     </w:p>
     <w:p>
@@ -1468,7 +1692,7 @@
     </w:p>
     <w:p>
       <w:r>
-        <w:t>Write S2’s final conclusion as Homozygous Dominant</w:t>
+        <w:t>Write S1’s final conclusion as Homozygous Recessive</w:t>
       </w:r>
     </w:p>
     <w:p/>
@@ -1490,179 +1714,6 @@
           <w:sz w:val="32"/>
           <w:szCs w:val="32"/>
         </w:rPr>
-        <w:t>RULE 11</w:t>
-      </w:r>
-    </w:p>
-    <w:p>
-      <w:pPr>
-        <w:rPr>
-          <w:b/>
-          <w:bCs/>
-        </w:rPr>
-      </w:pPr>
-      <w:r>
-        <w:rPr>
-          <w:b/>
-          <w:bCs/>
-        </w:rPr>
-        <w:t>makeInferenceFromS1xS2_HD</w:t>
-      </w:r>
-    </w:p>
-    <w:p>
-      <w:r>
-        <w:rPr>
-          <w:b/>
-          <w:bCs/>
-        </w:rPr>
-        <w:t>IF</w:t>
-      </w:r>
-      <w:r>
-        <w:t xml:space="preserve"> there is a goal to determine the gene type of S </w:t>
-      </w:r>
-    </w:p>
-    <w:p>
-      <w:r>
-        <w:t>And S1’s final conclusion is Heterozygous</w:t>
-      </w:r>
-    </w:p>
-    <w:p>
-      <w:r>
-        <w:t>And S3’s final conclusion is Homozygous Recessive</w:t>
-      </w:r>
-    </w:p>
-    <w:p>
-      <w:r>
-        <w:t>And the phenotype of S1 is the same as the phenotype of S2</w:t>
-      </w:r>
-    </w:p>
-    <w:p>
-      <w:r>
-        <w:t>And the cross for S1xS2 result is equal to 100 percent of phenotype A</w:t>
-      </w:r>
-    </w:p>
-    <w:p>
-      <w:pPr>
-        <w:rPr>
-          <w:b/>
-          <w:bCs/>
-        </w:rPr>
-      </w:pPr>
-      <w:r>
-        <w:rPr>
-          <w:b/>
-          <w:bCs/>
-        </w:rPr>
-        <w:t>THEN</w:t>
-      </w:r>
-    </w:p>
-    <w:p>
-      <w:r>
-        <w:t>Write S2’s final conclusion as Homozygous Dominant</w:t>
-      </w:r>
-    </w:p>
-    <w:p/>
-    <w:p>
-      <w:pPr>
-        <w:rPr>
-          <w:b/>
-          <w:bCs/>
-          <w:color w:val="8496B0" w:themeColor="text2" w:themeTint="99"/>
-          <w:sz w:val="32"/>
-          <w:szCs w:val="32"/>
-        </w:rPr>
-      </w:pPr>
-      <w:r>
-        <w:rPr>
-          <w:b/>
-          <w:bCs/>
-          <w:color w:val="8496B0" w:themeColor="text2" w:themeTint="99"/>
-          <w:sz w:val="32"/>
-          <w:szCs w:val="32"/>
-        </w:rPr>
-        <w:t>RULE 12</w:t>
-      </w:r>
-    </w:p>
-    <w:p>
-      <w:pPr>
-        <w:rPr>
-          <w:b/>
-          <w:bCs/>
-        </w:rPr>
-      </w:pPr>
-      <w:r>
-        <w:rPr>
-          <w:b/>
-          <w:bCs/>
-        </w:rPr>
-        <w:t>makeInferenceFromS1xS1_HR</w:t>
-      </w:r>
-    </w:p>
-    <w:p>
-      <w:r>
-        <w:rPr>
-          <w:b/>
-          <w:bCs/>
-        </w:rPr>
-        <w:t>IF</w:t>
-      </w:r>
-      <w:r>
-        <w:t xml:space="preserve"> there is a goal to determine the gene type of S </w:t>
-      </w:r>
-    </w:p>
-    <w:p>
-      <w:r>
-        <w:t>And S1’s partial conclusion is “Heterozygous or Homozygous recessive”</w:t>
-      </w:r>
-    </w:p>
-    <w:p>
-      <w:r>
-        <w:t>And the two strains are the identical plant</w:t>
-      </w:r>
-    </w:p>
-    <w:p>
-      <w:r>
-        <w:t>And the cross for S1xS1 result is equal to 100 percent of phenotype A</w:t>
-      </w:r>
-    </w:p>
-    <w:p>
-      <w:pPr>
-        <w:rPr>
-          <w:b/>
-          <w:bCs/>
-        </w:rPr>
-      </w:pPr>
-      <w:r>
-        <w:rPr>
-          <w:b/>
-          <w:bCs/>
-        </w:rPr>
-        <w:t>THEN</w:t>
-      </w:r>
-    </w:p>
-    <w:p>
-      <w:r>
-        <w:t>Write S1’s final conclusion as Homozygous Recessive</w:t>
-      </w:r>
-    </w:p>
-    <w:p/>
-    <w:p>
-      <w:pPr>
-        <w:rPr>
-          <w:b/>
-          <w:bCs/>
-          <w:color w:val="8496B0" w:themeColor="text2" w:themeTint="99"/>
-          <w:sz w:val="32"/>
-          <w:szCs w:val="32"/>
-        </w:rPr>
-      </w:pPr>
-      <w:r>
-        <w:rPr>
-          <w:b/>
-          <w:bCs/>
-          <w:color w:val="8496B0" w:themeColor="text2" w:themeTint="99"/>
-          <w:sz w:val="32"/>
-          <w:szCs w:val="32"/>
-        </w:rPr>
         <w:t>RULE 13</w:t>
       </w:r>
     </w:p>
@@ -1697,7 +1748,6 @@
     </w:p>
     <w:p>
       <w:r>
-        <w:lastRenderedPageBreak/>
         <w:t>And S1 has two partial conclusions</w:t>
       </w:r>
     </w:p>
@@ -1741,8 +1791,6 @@
     </w:p>
     <w:p/>
     <w:p>
-      <w:bookmarkStart w:id="0" w:name="_GoBack"/>
-      <w:bookmarkEnd w:id="0"/>
       <w:r>
         <w:t xml:space="preserve">For Strengths: </w:t>
       </w:r>
@@ -1764,6 +1812,7 @@
         </w:numPr>
       </w:pPr>
       <w:r>
+        <w:lastRenderedPageBreak/>
         <w:t>A few sentences on how you worked together as a team</w:t>
       </w:r>
     </w:p>

</xml_diff>

<commit_message>
deliverble my part finished, change the folder name into complete
</commit_message>
<xml_diff>
--- a/Deliverables-Jiachen&Henry.docx
+++ b/Deliverables-Jiachen&Henry.docx
@@ -58,6 +58,10 @@
           <w:ilvl w:val="1"/>
           <w:numId w:val="1"/>
         </w:numPr>
+        <w:rPr>
+          <w:b/>
+          <w:bCs/>
+        </w:rPr>
       </w:pPr>
       <w:r>
         <w:t xml:space="preserve">Evidence that your tutor can handle </w:t>
@@ -69,33 +73,164 @@
         <w:t>all</w:t>
       </w:r>
       <w:r>
-        <w:t xml:space="preserve"> solutions to the two problems provided (foxglove and lupine). I.e., for each problem, show two screenshots of completed problems, including at least one solution for each problem that is not in the behavior graphs that are provided.</w:t>
+        <w:t xml:space="preserve"> solutions to the two problems provided (foxglove and lupine). </w:t>
+      </w:r>
+    </w:p>
+    <w:p>
+      <w:pPr>
+        <w:ind w:firstLine="720"/>
+        <w:rPr>
+          <w:b/>
+          <w:bCs/>
+        </w:rPr>
+      </w:pPr>
+      <w:r>
+        <w:rPr>
+          <w:b/>
+          <w:bCs/>
+        </w:rPr>
+        <w:t>For the foxglove problem:</w:t>
       </w:r>
     </w:p>
     <w:p>
       <w:pPr>
         <w:pStyle w:val="ListParagraph"/>
-        <w:rPr>
-          <w:b/>
-          <w:bCs/>
-        </w:rPr>
-      </w:pPr>
-      <w:r>
-        <w:rPr>
-          <w:b/>
-          <w:bCs/>
-        </w:rPr>
-        <w:t>For the foxglove problem:</w:t>
+      </w:pPr>
+      <w:r>
+        <w:t>Solutions:</w:t>
+      </w:r>
+    </w:p>
+    <w:p>
+      <w:pPr>
+        <w:pStyle w:val="ListParagraph"/>
+        <w:rPr>
+          <w:b/>
+          <w:bCs/>
+        </w:rPr>
+      </w:pPr>
+    </w:p>
+    <w:p>
+      <w:pPr>
+        <w:pStyle w:val="ListParagraph"/>
+        <w:rPr>
+          <w:b/>
+          <w:bCs/>
+        </w:rPr>
+      </w:pPr>
+      <w:r>
+        <w:rPr>
+          <w:b/>
+          <w:bCs/>
+          <w:noProof/>
+        </w:rPr>
+        <w:drawing>
+          <wp:inline distT="0" distB="0" distL="0" distR="0" wp14:anchorId="52794073" wp14:editId="10AA6FB2">
+            <wp:extent cx="2350008" cy="2983456"/>
+            <wp:effectExtent l="0" t="0" r="0" b="1270"/>
+            <wp:docPr id="7" name="Picture 7"/>
+            <wp:cNvGraphicFramePr>
+              <a:graphicFrameLocks xmlns:a="http://schemas.openxmlformats.org/drawingml/2006/main" noChangeAspect="1"/>
+            </wp:cNvGraphicFramePr>
+            <a:graphic xmlns:a="http://schemas.openxmlformats.org/drawingml/2006/main">
+              <a:graphicData uri="http://schemas.openxmlformats.org/drawingml/2006/picture">
+                <pic:pic xmlns:pic="http://schemas.openxmlformats.org/drawingml/2006/picture">
+                  <pic:nvPicPr>
+                    <pic:cNvPr id="7" name="Screen Shot 2019-10-20 at 11.25.19 AM.png"/>
+                    <pic:cNvPicPr/>
+                  </pic:nvPicPr>
+                  <pic:blipFill>
+                    <a:blip r:embed="rId5" cstate="print">
+                      <a:extLst>
+                        <a:ext uri="{28A0092B-C50C-407E-A947-70E740481C1C}">
+                          <a14:useLocalDpi xmlns:a14="http://schemas.microsoft.com/office/drawing/2010/main" val="0"/>
+                        </a:ext>
+                      </a:extLst>
+                    </a:blip>
+                    <a:stretch>
+                      <a:fillRect/>
+                    </a:stretch>
+                  </pic:blipFill>
+                  <pic:spPr>
+                    <a:xfrm>
+                      <a:off x="0" y="0"/>
+                      <a:ext cx="2350008" cy="2983456"/>
+                    </a:xfrm>
+                    <a:prstGeom prst="rect">
+                      <a:avLst/>
+                    </a:prstGeom>
+                  </pic:spPr>
+                </pic:pic>
+              </a:graphicData>
+            </a:graphic>
+          </wp:inline>
+        </w:drawing>
+      </w:r>
+      <w:r>
+        <w:rPr>
+          <w:b/>
+          <w:bCs/>
+          <w:noProof/>
+        </w:rPr>
+        <w:drawing>
+          <wp:inline distT="0" distB="0" distL="0" distR="0" wp14:anchorId="6E049157" wp14:editId="5A5EB86C">
+            <wp:extent cx="2350008" cy="3061036"/>
+            <wp:effectExtent l="0" t="0" r="0" b="0"/>
+            <wp:docPr id="8" name="Picture 8"/>
+            <wp:cNvGraphicFramePr>
+              <a:graphicFrameLocks xmlns:a="http://schemas.openxmlformats.org/drawingml/2006/main" noChangeAspect="1"/>
+            </wp:cNvGraphicFramePr>
+            <a:graphic xmlns:a="http://schemas.openxmlformats.org/drawingml/2006/main">
+              <a:graphicData uri="http://schemas.openxmlformats.org/drawingml/2006/picture">
+                <pic:pic xmlns:pic="http://schemas.openxmlformats.org/drawingml/2006/picture">
+                  <pic:nvPicPr>
+                    <pic:cNvPr id="8" name="Screen Shot 2019-10-20 at 11.27.39 AM.png"/>
+                    <pic:cNvPicPr/>
+                  </pic:nvPicPr>
+                  <pic:blipFill>
+                    <a:blip r:embed="rId6" cstate="print">
+                      <a:extLst>
+                        <a:ext uri="{28A0092B-C50C-407E-A947-70E740481C1C}">
+                          <a14:useLocalDpi xmlns:a14="http://schemas.microsoft.com/office/drawing/2010/main" val="0"/>
+                        </a:ext>
+                      </a:extLst>
+                    </a:blip>
+                    <a:stretch>
+                      <a:fillRect/>
+                    </a:stretch>
+                  </pic:blipFill>
+                  <pic:spPr>
+                    <a:xfrm>
+                      <a:off x="0" y="0"/>
+                      <a:ext cx="2350008" cy="3061036"/>
+                    </a:xfrm>
+                    <a:prstGeom prst="rect">
+                      <a:avLst/>
+                    </a:prstGeom>
+                  </pic:spPr>
+                </pic:pic>
+              </a:graphicData>
+            </a:graphic>
+          </wp:inline>
+        </w:drawing>
+      </w:r>
+    </w:p>
+    <w:p/>
+    <w:p>
+      <w:pPr>
+        <w:ind w:firstLine="720"/>
+      </w:pPr>
+      <w:r>
+        <w:t>Comparing with behavior graph model:</w:t>
       </w:r>
     </w:p>
     <w:p>
       <w:pPr>
         <w:ind w:left="1080"/>
-      </w:pPr>
-    </w:p>
-    <w:p>
-      <w:pPr>
-        <w:ind w:left="1080"/>
+        <w:jc w:val="center"/>
+      </w:pPr>
+    </w:p>
+    <w:p>
+      <w:pPr>
         <w:jc w:val="center"/>
       </w:pPr>
       <w:r>
@@ -118,7 +253,7 @@
                     <pic:cNvPicPr/>
                   </pic:nvPicPr>
                   <pic:blipFill rotWithShape="1">
-                    <a:blip r:embed="rId5" cstate="print">
+                    <a:blip r:embed="rId7" cstate="print">
                       <a:extLst>
                         <a:ext uri="{28A0092B-C50C-407E-A947-70E740481C1C}">
                           <a14:useLocalDpi xmlns:a14="http://schemas.microsoft.com/office/drawing/2010/main" val="0"/>
@@ -171,7 +306,7 @@
                     <pic:cNvPicPr/>
                   </pic:nvPicPr>
                   <pic:blipFill>
-                    <a:blip r:embed="rId6" cstate="print">
+                    <a:blip r:embed="rId8" cstate="print">
                       <a:extLst>
                         <a:ext uri="{28A0092B-C50C-407E-A947-70E740481C1C}">
                           <a14:useLocalDpi xmlns:a14="http://schemas.microsoft.com/office/drawing/2010/main" val="0"/>
@@ -206,6 +341,7 @@
         </w:rPr>
       </w:pPr>
       <w:r>
+        <w:lastRenderedPageBreak/>
         <w:t xml:space="preserve">            </w:t>
       </w:r>
       <w:r>
@@ -213,15 +349,178 @@
           <w:b/>
           <w:bCs/>
         </w:rPr>
-        <w:t xml:space="preserve">  For the lupine problem:</w:t>
-      </w:r>
-    </w:p>
-    <w:p>
-      <w:pPr>
-        <w:jc w:val="center"/>
-      </w:pPr>
-      <w:r>
-        <w:t xml:space="preserve">                     </w:t>
+        <w:t xml:space="preserve"> </w:t>
+      </w:r>
+    </w:p>
+    <w:p>
+      <w:pPr>
+        <w:ind w:firstLine="720"/>
+        <w:rPr>
+          <w:b/>
+          <w:bCs/>
+        </w:rPr>
+      </w:pPr>
+    </w:p>
+    <w:p>
+      <w:pPr>
+        <w:ind w:firstLine="720"/>
+        <w:rPr>
+          <w:b/>
+          <w:bCs/>
+        </w:rPr>
+      </w:pPr>
+      <w:r>
+        <w:rPr>
+          <w:b/>
+          <w:bCs/>
+        </w:rPr>
+        <w:t xml:space="preserve"> For the lupine problem:</w:t>
+      </w:r>
+    </w:p>
+    <w:p>
+      <w:r>
+        <w:rPr>
+          <w:b/>
+          <w:bCs/>
+        </w:rPr>
+        <w:tab/>
+        <w:t xml:space="preserve"> </w:t>
+      </w:r>
+      <w:r>
+        <w:t xml:space="preserve">Solutions: </w:t>
+      </w:r>
+    </w:p>
+    <w:p/>
+    <w:p>
+      <w:pPr>
+        <w:ind w:left="720"/>
+      </w:pPr>
+      <w:r>
+        <w:rPr>
+          <w:noProof/>
+        </w:rPr>
+        <w:drawing>
+          <wp:inline distT="0" distB="0" distL="0" distR="0" wp14:anchorId="6BA8C80E" wp14:editId="13A921CB">
+            <wp:extent cx="2560320" cy="3254014"/>
+            <wp:effectExtent l="0" t="0" r="5080" b="0"/>
+            <wp:docPr id="9" name="Picture 9"/>
+            <wp:cNvGraphicFramePr>
+              <a:graphicFrameLocks xmlns:a="http://schemas.openxmlformats.org/drawingml/2006/main" noChangeAspect="1"/>
+            </wp:cNvGraphicFramePr>
+            <a:graphic xmlns:a="http://schemas.openxmlformats.org/drawingml/2006/main">
+              <a:graphicData uri="http://schemas.openxmlformats.org/drawingml/2006/picture">
+                <pic:pic xmlns:pic="http://schemas.openxmlformats.org/drawingml/2006/picture">
+                  <pic:nvPicPr>
+                    <pic:cNvPr id="9" name="Screen Shot 2019-10-20 at 1.24.14 AM.png"/>
+                    <pic:cNvPicPr/>
+                  </pic:nvPicPr>
+                  <pic:blipFill>
+                    <a:blip r:embed="rId9" cstate="print">
+                      <a:extLst>
+                        <a:ext uri="{28A0092B-C50C-407E-A947-70E740481C1C}">
+                          <a14:useLocalDpi xmlns:a14="http://schemas.microsoft.com/office/drawing/2010/main" val="0"/>
+                        </a:ext>
+                      </a:extLst>
+                    </a:blip>
+                    <a:stretch>
+                      <a:fillRect/>
+                    </a:stretch>
+                  </pic:blipFill>
+                  <pic:spPr>
+                    <a:xfrm>
+                      <a:off x="0" y="0"/>
+                      <a:ext cx="2560320" cy="3254014"/>
+                    </a:xfrm>
+                    <a:prstGeom prst="rect">
+                      <a:avLst/>
+                    </a:prstGeom>
+                  </pic:spPr>
+                </pic:pic>
+              </a:graphicData>
+            </a:graphic>
+          </wp:inline>
+        </w:drawing>
+      </w:r>
+      <w:r>
+        <w:tab/>
+        <w:t xml:space="preserve"> </w:t>
+      </w:r>
+      <w:r>
+        <w:rPr>
+          <w:noProof/>
+        </w:rPr>
+        <w:drawing>
+          <wp:inline distT="0" distB="0" distL="0" distR="0" wp14:anchorId="0B09891A" wp14:editId="07DD5EAD">
+            <wp:extent cx="2560320" cy="3093446"/>
+            <wp:effectExtent l="0" t="0" r="5080" b="5715"/>
+            <wp:docPr id="4" name="Picture 4"/>
+            <wp:cNvGraphicFramePr>
+              <a:graphicFrameLocks xmlns:a="http://schemas.openxmlformats.org/drawingml/2006/main" noChangeAspect="1"/>
+            </wp:cNvGraphicFramePr>
+            <a:graphic xmlns:a="http://schemas.openxmlformats.org/drawingml/2006/main">
+              <a:graphicData uri="http://schemas.openxmlformats.org/drawingml/2006/picture">
+                <pic:pic xmlns:pic="http://schemas.openxmlformats.org/drawingml/2006/picture">
+                  <pic:nvPicPr>
+                    <pic:cNvPr id="4" name="Screen Shot 2019-10-20 at 12.25.20 AM.png"/>
+                    <pic:cNvPicPr/>
+                  </pic:nvPicPr>
+                  <pic:blipFill>
+                    <a:blip r:embed="rId10" cstate="print">
+                      <a:extLst>
+                        <a:ext uri="{28A0092B-C50C-407E-A947-70E740481C1C}">
+                          <a14:useLocalDpi xmlns:a14="http://schemas.microsoft.com/office/drawing/2010/main" val="0"/>
+                        </a:ext>
+                      </a:extLst>
+                    </a:blip>
+                    <a:stretch>
+                      <a:fillRect/>
+                    </a:stretch>
+                  </pic:blipFill>
+                  <pic:spPr>
+                    <a:xfrm>
+                      <a:off x="0" y="0"/>
+                      <a:ext cx="2560320" cy="3093446"/>
+                    </a:xfrm>
+                    <a:prstGeom prst="rect">
+                      <a:avLst/>
+                    </a:prstGeom>
+                  </pic:spPr>
+                </pic:pic>
+              </a:graphicData>
+            </a:graphic>
+          </wp:inline>
+        </w:drawing>
+      </w:r>
+    </w:p>
+    <w:p>
+      <w:pPr>
+        <w:ind w:firstLine="720"/>
+      </w:pPr>
+    </w:p>
+    <w:p>
+      <w:pPr>
+        <w:ind w:firstLine="720"/>
+        <w:rPr>
+          <w:noProof/>
+        </w:rPr>
+      </w:pPr>
+      <w:r>
+        <w:t>Comparing with behavior graph model:</w:t>
+      </w:r>
+      <w:r>
+        <w:rPr>
+          <w:noProof/>
+        </w:rPr>
+        <w:t xml:space="preserve"> </w:t>
+      </w:r>
+    </w:p>
+    <w:p/>
+    <w:p>
+      <w:r>
+        <w:t xml:space="preserve">           </w:t>
+      </w:r>
+      <w:r>
+        <w:t xml:space="preserve"> </w:t>
       </w:r>
       <w:r>
         <w:rPr>
@@ -243,7 +542,7 @@
                     <pic:cNvPicPr/>
                   </pic:nvPicPr>
                   <pic:blipFill>
-                    <a:blip r:embed="rId7" cstate="print">
+                    <a:blip r:embed="rId11" cstate="print">
                       <a:extLst>
                         <a:ext uri="{28A0092B-C50C-407E-A947-70E740481C1C}">
                           <a14:useLocalDpi xmlns:a14="http://schemas.microsoft.com/office/drawing/2010/main" val="0"/>
@@ -274,10 +573,10 @@
           <w:noProof/>
         </w:rPr>
         <w:drawing>
-          <wp:inline distT="0" distB="0" distL="0" distR="0" wp14:anchorId="2BE8A257" wp14:editId="4B2A07B3">
-            <wp:extent cx="2560320" cy="3093446"/>
-            <wp:effectExtent l="0" t="0" r="5080" b="5715"/>
-            <wp:docPr id="4" name="Picture 4"/>
+          <wp:inline distT="0" distB="0" distL="0" distR="0" wp14:anchorId="4CB1954B" wp14:editId="12872B41">
+            <wp:extent cx="2560320" cy="3056793"/>
+            <wp:effectExtent l="0" t="0" r="5080" b="4445"/>
+            <wp:docPr id="10" name="Picture 10"/>
             <wp:cNvGraphicFramePr>
               <a:graphicFrameLocks xmlns:a="http://schemas.openxmlformats.org/drawingml/2006/main" noChangeAspect="1"/>
             </wp:cNvGraphicFramePr>
@@ -285,11 +584,11 @@
               <a:graphicData uri="http://schemas.openxmlformats.org/drawingml/2006/picture">
                 <pic:pic xmlns:pic="http://schemas.openxmlformats.org/drawingml/2006/picture">
                   <pic:nvPicPr>
-                    <pic:cNvPr id="4" name="Screen Shot 2019-10-20 at 12.25.20 AM.png"/>
+                    <pic:cNvPr id="10" name="Screen Shot 2019-10-20 at 12.28.39 AM.png"/>
                     <pic:cNvPicPr/>
                   </pic:nvPicPr>
                   <pic:blipFill>
-                    <a:blip r:embed="rId8" cstate="print">
+                    <a:blip r:embed="rId12" cstate="print">
                       <a:extLst>
                         <a:ext uri="{28A0092B-C50C-407E-A947-70E740481C1C}">
                           <a14:useLocalDpi xmlns:a14="http://schemas.microsoft.com/office/drawing/2010/main" val="0"/>
@@ -303,7 +602,7 @@
                   <pic:spPr>
                     <a:xfrm>
                       <a:off x="0" y="0"/>
-                      <a:ext cx="2560320" cy="3093446"/>
+                      <a:ext cx="2560320" cy="3056793"/>
                     </a:xfrm>
                     <a:prstGeom prst="rect">
                       <a:avLst/>
@@ -315,6 +614,12 @@
           </wp:inline>
         </w:drawing>
       </w:r>
+    </w:p>
+    <w:p>
+      <w:pPr>
+        <w:pStyle w:val="ListParagraph"/>
+        <w:ind w:left="1440"/>
+      </w:pPr>
     </w:p>
     <w:p>
       <w:pPr>
@@ -410,7 +715,7 @@
                     <pic:cNvPicPr/>
                   </pic:nvPicPr>
                   <pic:blipFill>
-                    <a:blip r:embed="rId9" cstate="print">
+                    <a:blip r:embed="rId13" cstate="print">
                       <a:extLst>
                         <a:ext uri="{28A0092B-C50C-407E-A947-70E740481C1C}">
                           <a14:useLocalDpi xmlns:a14="http://schemas.microsoft.com/office/drawing/2010/main" val="0"/>
@@ -440,17 +745,31 @@
     <w:p/>
     <w:p>
       <w:r>
+        <w:br w:type="page"/>
+      </w:r>
+    </w:p>
+    <w:p>
+      <w:pPr>
+        <w:rPr>
+          <w:b/>
+          <w:bCs/>
+        </w:rPr>
+      </w:pPr>
+      <w:r>
+        <w:rPr>
+          <w:b/>
+          <w:bCs/>
+        </w:rPr>
+        <w:lastRenderedPageBreak/>
         <w:t>Lo-fi diagram for rules:</w:t>
       </w:r>
     </w:p>
     <w:p/>
     <w:p>
-      <w:bookmarkStart w:id="0" w:name="_GoBack"/>
       <w:r>
         <w:rPr>
           <w:noProof/>
         </w:rPr>
-        <w:lastRenderedPageBreak/>
         <w:drawing>
           <wp:inline distT="0" distB="0" distL="0" distR="0" wp14:anchorId="6E4A3ACE" wp14:editId="03497D79">
             <wp:extent cx="5486400" cy="3657600"/>
@@ -467,7 +786,7 @@
                     <pic:cNvPicPr/>
                   </pic:nvPicPr>
                   <pic:blipFill>
-                    <a:blip r:embed="rId10" cstate="print">
+                    <a:blip r:embed="rId14" cstate="print">
                       <a:extLst>
                         <a:ext uri="{28A0092B-C50C-407E-A947-70E740481C1C}">
                           <a14:useLocalDpi xmlns:a14="http://schemas.microsoft.com/office/drawing/2010/main" val="0"/>
@@ -493,8 +812,8 @@
           </wp:inline>
         </w:drawing>
       </w:r>
-      <w:bookmarkEnd w:id="0"/>
-    </w:p>
+    </w:p>
+    <w:p/>
     <w:p>
       <w:pPr>
         <w:pStyle w:val="ListParagraph"/>
@@ -739,6 +1058,7 @@
     </w:p>
     <w:p>
       <w:r>
+        <w:lastRenderedPageBreak/>
         <w:t>And S1’s partial conclusion is not defined</w:t>
       </w:r>
     </w:p>
@@ -754,7 +1074,6 @@
     </w:p>
     <w:p>
       <w:r>
-        <w:lastRenderedPageBreak/>
         <w:t>And S2’s final conclusion is not defined</w:t>
       </w:r>
     </w:p>
@@ -1067,6 +1386,7 @@
     </w:p>
     <w:p>
       <w:r>
+        <w:lastRenderedPageBreak/>
         <w:t>And the cross for S1xS1 result is equal to 75 percent of phenotype A, and 25 percent of phenotype B</w:t>
       </w:r>
     </w:p>
@@ -1087,7 +1407,6 @@
     </w:p>
     <w:p>
       <w:r>
-        <w:lastRenderedPageBreak/>
         <w:t>Write S1’s final conclusion as Heterozygous</w:t>
       </w:r>
     </w:p>
@@ -1434,6 +1753,7 @@
     </w:p>
     <w:p>
       <w:r>
+        <w:lastRenderedPageBreak/>
         <w:t>Write S2’s final conclusion as Heterozygous</w:t>
       </w:r>
     </w:p>
@@ -1471,7 +1791,6 @@
           <w:b/>
           <w:bCs/>
         </w:rPr>
-        <w:lastRenderedPageBreak/>
         <w:t>makeInferenceFromS1xS2_same_HD</w:t>
       </w:r>
     </w:p>
@@ -1791,17 +2110,40 @@
     </w:p>
     <w:p/>
     <w:p>
-      <w:r>
+      <w:pPr>
+        <w:rPr>
+          <w:color w:val="C00000"/>
+        </w:rPr>
+      </w:pPr>
+      <w:r>
+        <w:rPr>
+          <w:color w:val="C00000"/>
+        </w:rPr>
         <w:t xml:space="preserve">For Strengths: </w:t>
       </w:r>
-    </w:p>
-    <w:p/>
-    <w:p>
-      <w:r>
+      <w:bookmarkStart w:id="0" w:name="_GoBack"/>
+      <w:bookmarkEnd w:id="0"/>
+    </w:p>
+    <w:p>
+      <w:pPr>
+        <w:rPr>
+          <w:color w:val="C00000"/>
+        </w:rPr>
+      </w:pPr>
+    </w:p>
+    <w:p>
+      <w:pPr>
+        <w:rPr>
+          <w:color w:val="C00000"/>
+        </w:rPr>
+      </w:pPr>
+      <w:r>
+        <w:rPr>
+          <w:color w:val="C00000"/>
+        </w:rPr>
         <w:t xml:space="preserve">For limitations: </w:t>
       </w:r>
     </w:p>
-    <w:p/>
     <w:p/>
     <w:p>
       <w:pPr>
@@ -1812,9 +2154,98 @@
         </w:numPr>
       </w:pPr>
       <w:r>
-        <w:lastRenderedPageBreak/>
         <w:t>A few sentences on how you worked together as a team</w:t>
       </w:r>
+    </w:p>
+    <w:p>
+      <w:pPr>
+        <w:pStyle w:val="ListParagraph"/>
+        <w:numPr>
+          <w:ilvl w:val="0"/>
+          <w:numId w:val="3"/>
+        </w:numPr>
+      </w:pPr>
+      <w:r>
+        <w:t xml:space="preserve">Regarding the suggested E/T roles, </w:t>
+      </w:r>
+      <w:r>
+        <w:t>w</w:t>
+      </w:r>
+      <w:r>
+        <w:t xml:space="preserve">e firstly had a </w:t>
+      </w:r>
+      <w:r>
+        <w:t xml:space="preserve">4-hour meeting discussing the diagrams of rules and working memory. </w:t>
+      </w:r>
+    </w:p>
+    <w:p>
+      <w:pPr>
+        <w:pStyle w:val="ListParagraph"/>
+        <w:numPr>
+          <w:ilvl w:val="0"/>
+          <w:numId w:val="3"/>
+        </w:numPr>
+      </w:pPr>
+      <w:r>
+        <w:t xml:space="preserve">Then, I (Jiachen) wrote down 13 rules in English, and Henry built up the code frame of </w:t>
+      </w:r>
+      <w:proofErr w:type="gramStart"/>
+      <w:r>
+        <w:t>productionrules.nools</w:t>
+      </w:r>
+      <w:proofErr w:type="gramEnd"/>
+      <w:r>
+        <w:t xml:space="preserve">. </w:t>
+      </w:r>
+    </w:p>
+    <w:p>
+      <w:pPr>
+        <w:pStyle w:val="ListParagraph"/>
+        <w:numPr>
+          <w:ilvl w:val="0"/>
+          <w:numId w:val="3"/>
+        </w:numPr>
+      </w:pPr>
+      <w:r>
+        <w:t xml:space="preserve">After building up the framework of rules, Henry set up the first several rules, and then I joined in the coding part, we co-coded these rules through git hub. </w:t>
+      </w:r>
+    </w:p>
+    <w:p>
+      <w:pPr>
+        <w:pStyle w:val="ListParagraph"/>
+        <w:numPr>
+          <w:ilvl w:val="0"/>
+          <w:numId w:val="3"/>
+        </w:numPr>
+      </w:pPr>
+      <w:r>
+        <w:t xml:space="preserve">Throughout the coding process, we debugged all the rules together, and completed the coding part of </w:t>
+      </w:r>
+      <w:proofErr w:type="gramStart"/>
+      <w:r>
+        <w:t>productionrules.nools</w:t>
+      </w:r>
+      <w:proofErr w:type="gramEnd"/>
+      <w:r>
+        <w:t>.</w:t>
+      </w:r>
+    </w:p>
+    <w:p>
+      <w:pPr>
+        <w:pStyle w:val="ListParagraph"/>
+        <w:numPr>
+          <w:ilvl w:val="0"/>
+          <w:numId w:val="3"/>
+        </w:numPr>
+      </w:pPr>
+      <w:r>
+        <w:t xml:space="preserve">As for the deliverables, Henry reflected on our strengths and weaknesses, and I wrote down other parts. </w:t>
+      </w:r>
+    </w:p>
+    <w:p>
+      <w:pPr>
+        <w:pStyle w:val="ListParagraph"/>
+      </w:pPr>
     </w:p>
     <w:p>
       <w:pPr>
@@ -1829,6 +2260,12 @@
       </w:r>
     </w:p>
     <w:p>
+      <w:r>
+        <w:t xml:space="preserve">We didn’t notice the rules given in the slides, so we spent 4 hours figuring out all possible rules by ourselves. This part is very difficult as it requires strong logic and thorough understanding about this knowledge component. But it is indeed a worthy procedure as it helped us have a clear understanding of all the rules. Another hard part is the debugging part. We spent a lot of time debugging the rules, as well as testing again and again in the html interface. </w:t>
+      </w:r>
+    </w:p>
+    <w:p/>
+    <w:p>
       <w:pPr>
         <w:pStyle w:val="ListParagraph"/>
         <w:numPr>
@@ -1841,15 +2278,24 @@
       </w:r>
     </w:p>
     <w:p>
-      <w:pPr>
-        <w:pStyle w:val="ListParagraph"/>
-        <w:numPr>
-          <w:ilvl w:val="0"/>
-          <w:numId w:val="1"/>
-        </w:numPr>
-      </w:pPr>
-      <w:r>
-        <w:t>Please include all screen shots and diagrams within the report file, not in separate files.</w:t>
+      <w:r>
+        <w:t xml:space="preserve">The good part is that we can define/code every rule we want in nools, as the nools framework is very flexible. The bad part is that it is extremely hard to debug. We had to put </w:t>
+      </w:r>
+      <w:proofErr w:type="gramStart"/>
+      <w:r>
+        <w:t>halt(</w:t>
+      </w:r>
+      <w:proofErr w:type="gramEnd"/>
+      <w:r>
+        <w:t>) in different places to testify our code. It would be better if we could do the debugging/</w:t>
+      </w:r>
+      <w:proofErr w:type="gramStart"/>
+      <w:r>
+        <w:t>halt(</w:t>
+      </w:r>
+      <w:proofErr w:type="gramEnd"/>
+      <w:r>
+        <w:t xml:space="preserve">) process in a debugger program just as python has. </w:t>
       </w:r>
     </w:p>
     <w:p/>
@@ -1866,6 +2312,95 @@
 <file path=word/numbering.xml><?xml version="1.0" encoding="utf-8"?>
 <w:numbering xmlns:wpc="http://schemas.microsoft.com/office/word/2010/wordprocessingCanvas" xmlns:cx="http://schemas.microsoft.com/office/drawing/2014/chartex" xmlns:cx1="http://schemas.microsoft.com/office/drawing/2015/9/8/chartex" xmlns:cx2="http://schemas.microsoft.com/office/drawing/2015/10/21/chartex" xmlns:cx3="http://schemas.microsoft.com/office/drawing/2016/5/9/chartex" xmlns:cx4="http://schemas.microsoft.com/office/drawing/2016/5/10/chartex" xmlns:cx5="http://schemas.microsoft.com/office/drawing/2016/5/11/chartex" xmlns:cx6="http://schemas.microsoft.com/office/drawing/2016/5/12/chartex" xmlns:cx7="http://schemas.microsoft.com/office/drawing/2016/5/13/chartex" xmlns:cx8="http://schemas.microsoft.com/office/drawing/2016/5/14/chartex" xmlns:mc="http://schemas.openxmlformats.org/markup-compatibility/2006" xmlns:aink="http://schemas.microsoft.com/office/drawing/2016/ink" xmlns:am3d="http://schemas.microsoft.com/office/drawing/2017/model3d" xmlns:o="urn:schemas-microsoft-com:office:office" xmlns:r="http://schemas.openxmlformats.org/officeDocument/2006/relationships" xmlns:m="http://schemas.openxmlformats.org/officeDocument/2006/math" xmlns:v="urn:schemas-microsoft-com:vml" xmlns:wp14="http://schemas.microsoft.com/office/word/2010/wordprocessingDrawing" xmlns:wp="http://schemas.openxmlformats.org/drawingml/2006/wordprocessingDrawing" xmlns:w10="urn:schemas-microsoft-com:office:word" xmlns:w="http://schemas.openxmlformats.org/wordprocessingml/2006/main" xmlns:w14="http://schemas.microsoft.com/office/word/2010/wordml" xmlns:w15="http://schemas.microsoft.com/office/word/2012/wordml" xmlns:w16cid="http://schemas.microsoft.com/office/word/2016/wordml/cid" xmlns:w16se="http://schemas.microsoft.com/office/word/2015/wordml/symex" xmlns:wpg="http://schemas.microsoft.com/office/word/2010/wordprocessingGroup" xmlns:wpi="http://schemas.microsoft.com/office/word/2010/wordprocessingInk" xmlns:wne="http://schemas.microsoft.com/office/word/2006/wordml" xmlns:wps="http://schemas.microsoft.com/office/word/2010/wordprocessingShape" mc:Ignorable="w14 w15 w16se w16cid wp14">
   <w:abstractNum w:abstractNumId="0" w15:restartNumberingAfterBreak="0">
+    <w:nsid w:val="2D3A4E66"/>
+    <w:multiLevelType w:val="hybridMultilevel"/>
+    <w:tmpl w:val="EC10C04A"/>
+    <w:lvl w:ilvl="0" w:tplc="0409000F">
+      <w:start w:val="1"/>
+      <w:numFmt w:val="decimal"/>
+      <w:lvlText w:val="%1."/>
+      <w:lvlJc w:val="left"/>
+      <w:pPr>
+        <w:ind w:left="720" w:hanging="360"/>
+      </w:pPr>
+      <w:rPr>
+        <w:rFonts w:hint="default"/>
+      </w:rPr>
+    </w:lvl>
+    <w:lvl w:ilvl="1" w:tplc="04090019" w:tentative="1">
+      <w:start w:val="1"/>
+      <w:numFmt w:val="lowerLetter"/>
+      <w:lvlText w:val="%2."/>
+      <w:lvlJc w:val="left"/>
+      <w:pPr>
+        <w:ind w:left="1440" w:hanging="360"/>
+      </w:pPr>
+    </w:lvl>
+    <w:lvl w:ilvl="2" w:tplc="0409001B" w:tentative="1">
+      <w:start w:val="1"/>
+      <w:numFmt w:val="lowerRoman"/>
+      <w:lvlText w:val="%3."/>
+      <w:lvlJc w:val="right"/>
+      <w:pPr>
+        <w:ind w:left="2160" w:hanging="180"/>
+      </w:pPr>
+    </w:lvl>
+    <w:lvl w:ilvl="3" w:tplc="0409000F" w:tentative="1">
+      <w:start w:val="1"/>
+      <w:numFmt w:val="decimal"/>
+      <w:lvlText w:val="%4."/>
+      <w:lvlJc w:val="left"/>
+      <w:pPr>
+        <w:ind w:left="2880" w:hanging="360"/>
+      </w:pPr>
+    </w:lvl>
+    <w:lvl w:ilvl="4" w:tplc="04090019" w:tentative="1">
+      <w:start w:val="1"/>
+      <w:numFmt w:val="lowerLetter"/>
+      <w:lvlText w:val="%5."/>
+      <w:lvlJc w:val="left"/>
+      <w:pPr>
+        <w:ind w:left="3600" w:hanging="360"/>
+      </w:pPr>
+    </w:lvl>
+    <w:lvl w:ilvl="5" w:tplc="0409001B" w:tentative="1">
+      <w:start w:val="1"/>
+      <w:numFmt w:val="lowerRoman"/>
+      <w:lvlText w:val="%6."/>
+      <w:lvlJc w:val="right"/>
+      <w:pPr>
+        <w:ind w:left="4320" w:hanging="180"/>
+      </w:pPr>
+    </w:lvl>
+    <w:lvl w:ilvl="6" w:tplc="0409000F" w:tentative="1">
+      <w:start w:val="1"/>
+      <w:numFmt w:val="decimal"/>
+      <w:lvlText w:val="%7."/>
+      <w:lvlJc w:val="left"/>
+      <w:pPr>
+        <w:ind w:left="5040" w:hanging="360"/>
+      </w:pPr>
+    </w:lvl>
+    <w:lvl w:ilvl="7" w:tplc="04090019" w:tentative="1">
+      <w:start w:val="1"/>
+      <w:numFmt w:val="lowerLetter"/>
+      <w:lvlText w:val="%8."/>
+      <w:lvlJc w:val="left"/>
+      <w:pPr>
+        <w:ind w:left="5760" w:hanging="360"/>
+      </w:pPr>
+    </w:lvl>
+    <w:lvl w:ilvl="8" w:tplc="0409001B" w:tentative="1">
+      <w:start w:val="1"/>
+      <w:numFmt w:val="lowerRoman"/>
+      <w:lvlText w:val="%9."/>
+      <w:lvlJc w:val="right"/>
+      <w:pPr>
+        <w:ind w:left="6480" w:hanging="180"/>
+      </w:pPr>
+    </w:lvl>
+  </w:abstractNum>
+  <w:abstractNum w:abstractNumId="1" w15:restartNumberingAfterBreak="0">
     <w:nsid w:val="5AA65174"/>
     <w:multiLevelType w:val="hybridMultilevel"/>
     <w:tmpl w:val="10224C2C"/>
@@ -1978,7 +2513,7 @@
       </w:rPr>
     </w:lvl>
   </w:abstractNum>
-  <w:abstractNum w:abstractNumId="1" w15:restartNumberingAfterBreak="0">
+  <w:abstractNum w:abstractNumId="2" w15:restartNumberingAfterBreak="0">
     <w:nsid w:val="6C013945"/>
     <w:multiLevelType w:val="hybridMultilevel"/>
     <w:tmpl w:val="3C3C2294"/>
@@ -2092,10 +2627,13 @@
     </w:lvl>
   </w:abstractNum>
   <w:num w:numId="1">
-    <w:abstractNumId w:val="0"/>
+    <w:abstractNumId w:val="1"/>
   </w:num>
   <w:num w:numId="2">
-    <w:abstractNumId w:val="1"/>
+    <w:abstractNumId w:val="2"/>
+  </w:num>
+  <w:num w:numId="3">
+    <w:abstractNumId w:val="0"/>
   </w:num>
 </w:numbering>
 </file>

</xml_diff>